<commit_message>
KNOW-178 added readme files for documentation introduction, fixed copy paste mistakes in howto, improved the code documentation
</commit_message>
<xml_diff>
--- a/development/code-documentation/Generation/How to Generate Code-Documentation.docx
+++ b/development/code-documentation/Generation/How to Generate Code-Documentation.docx
@@ -331,19 +331,7 @@
         <w:rPr>
           <w:lang w:val="en-US"/>
         </w:rPr>
-        <w:t>The generation of code documentation of the backend part requires an</w:t>
-      </w:r>
-      <w:r>
-        <w:rPr>
-          <w:lang w:val="en-US"/>
-        </w:rPr>
-        <w:t xml:space="preserve"> </w:t>
-      </w:r>
-      <w:r>
-        <w:rPr>
-          <w:lang w:val="en-US"/>
-        </w:rPr>
-        <w:t>execution of</w:t>
+        <w:t>The generation of code documentation of the backend part requires an execution of</w:t>
       </w:r>
       <w:r>
         <w:rPr>
@@ -360,7 +348,6 @@
         </w:rPr>
       </w:pPr>
       <w:proofErr w:type="spellStart"/>
-      <w:proofErr w:type="gramStart"/>
       <w:r>
         <w:rPr>
           <w:lang w:val="en-US"/>
@@ -368,7 +355,6 @@
         <w:t>jsdoc</w:t>
       </w:r>
       <w:proofErr w:type="spellEnd"/>
-      <w:proofErr w:type="gramEnd"/>
       <w:r>
         <w:rPr>
           <w:lang w:val="en-US"/>
@@ -386,8 +372,10 @@
         <w:rPr>
           <w:lang w:val="en-US"/>
         </w:rPr>
-        <w:t>Frontend</w:t>
-      </w:r>
+        <w:t>Backend</w:t>
+      </w:r>
+      <w:bookmarkStart w:id="0" w:name="_GoBack"/>
+      <w:bookmarkEnd w:id="0"/>
       <w:r>
         <w:rPr>
           <w:lang w:val="en-US"/>
@@ -406,7 +394,19 @@
         <w:rPr>
           <w:lang w:val="en-US"/>
         </w:rPr>
-        <w:t xml:space="preserve">After the execution aforementioned </w:t>
+        <w:t>After the execution</w:t>
+      </w:r>
+      <w:r>
+        <w:rPr>
+          <w:lang w:val="en-US"/>
+        </w:rPr>
+        <w:t xml:space="preserve"> of</w:t>
+      </w:r>
+      <w:r>
+        <w:rPr>
+          <w:lang w:val="en-US"/>
+        </w:rPr>
+        <w:t xml:space="preserve"> aforementioned </w:t>
       </w:r>
       <w:r>
         <w:rPr>
@@ -556,8 +556,6 @@
         </w:rPr>
         <w:t xml:space="preserve"> file.</w:t>
       </w:r>
-      <w:bookmarkStart w:id="0" w:name="_GoBack"/>
-      <w:bookmarkEnd w:id="0"/>
     </w:p>
     <w:sectPr>
       <w:headerReference w:type="default" r:id="rId8"/>

</xml_diff>